<commit_message>
Atualizacao do topico Introducao do documento
</commit_message>
<xml_diff>
--- a/Documentacao/Relatório final - Cit.docx
+++ b/Documentacao/Relatório final - Cit.docx
@@ -3467,12 +3467,12 @@
           <wp:inline distB="114300" distT="114300" distL="114300" distR="114300">
             <wp:extent cx="5759775" cy="2425700"/>
             <wp:effectExtent b="12700" l="12700" r="12700" t="12700"/>
-            <wp:docPr descr="Gráfico de respostas do Formulários Google. Título da pergunta: Você já teve algum problema relacionado a infraestrutura urbana ? . Número de respostas: 50 respostas." id="3" name="image1.png"/>
+            <wp:docPr descr="Gráfico de respostas do Formulários Google. Título da pergunta: Você já teve algum problema relacionado a infraestrutura urbana ? . Número de respostas: 50 respostas." id="3" name="image3.png"/>
             <a:graphic>
               <a:graphicData uri="http://schemas.openxmlformats.org/drawingml/2006/picture">
                 <pic:pic>
                   <pic:nvPicPr>
-                    <pic:cNvPr descr="Gráfico de respostas do Formulários Google. Título da pergunta: Você já teve algum problema relacionado a infraestrutura urbana ? . Número de respostas: 50 respostas." id="0" name="image1.png"/>
+                    <pic:cNvPr descr="Gráfico de respostas do Formulários Google. Título da pergunta: Você já teve algum problema relacionado a infraestrutura urbana ? . Número de respostas: 50 respostas." id="0" name="image3.png"/>
                     <pic:cNvPicPr preferRelativeResize="0"/>
                   </pic:nvPicPr>
                   <pic:blipFill>
@@ -3645,12 +3645,12 @@
           <wp:inline distB="114300" distT="114300" distL="114300" distR="114300">
             <wp:extent cx="5759775" cy="2425700"/>
             <wp:effectExtent b="12700" l="12700" r="12700" t="12700"/>
-            <wp:docPr descr="Gráfico de respostas do Formulários Google. Título da pergunta: Você já conseguiu denunciar estes problemas de maneira fácil ?. Número de respostas: 45 respostas." id="1" name="image3.png"/>
+            <wp:docPr descr="Gráfico de respostas do Formulários Google. Título da pergunta: Você já conseguiu denunciar estes problemas de maneira fácil ?. Número de respostas: 45 respostas." id="1" name="image1.png"/>
             <a:graphic>
               <a:graphicData uri="http://schemas.openxmlformats.org/drawingml/2006/picture">
                 <pic:pic>
                   <pic:nvPicPr>
-                    <pic:cNvPr descr="Gráfico de respostas do Formulários Google. Título da pergunta: Você já conseguiu denunciar estes problemas de maneira fácil ?. Número de respostas: 45 respostas." id="0" name="image3.png"/>
+                    <pic:cNvPr descr="Gráfico de respostas do Formulários Google. Título da pergunta: Você já conseguiu denunciar estes problemas de maneira fácil ?. Número de respostas: 45 respostas." id="0" name="image1.png"/>
                     <pic:cNvPicPr preferRelativeResize="0"/>
                   </pic:nvPicPr>
                   <pic:blipFill>
@@ -3787,7 +3787,7 @@
           <w:szCs w:val="24"/>
           <w:rtl w:val="0"/>
         </w:rPr>
-        <w:t xml:space="preserve">Diante disso, os dados poderão ser compartilhados com a prefeitura e/ou estado, que poderão corrigi-los, com isso, melhorando a qualidade de vida para todos. Contando com mais funções como, ser possível a divulgação do ranking das melhores cidades, que poderia ser utilizado em diversas formas e ocasiões(Ex: um prefeito ser eleger por meio da divulgação dos seus resultados na cidade.).</w:t>
+        <w:t xml:space="preserve">Diante disso, os dados poderão ser visualizados pelas contas que se cadastrarem como entidades aptas a receberem denúncias de problemas das respectivas localizações, como a prefeitura e/ou estado, que poderão corrigi-los, com isso, melhorando a qualidade de vida para todos. E os usuários comuns(os que fazem as denúncias), contam com a função de ver o ranking das melhores cidades, que poderia ser utilizado em diversas formas e ocasiões(Ex: um prefeito ser eleger por meio da divulgação dos seus resultados na cidade.).</w:t>
       </w:r>
       <w:r>
         <w:rPr>
@@ -3856,11 +3856,7 @@
       <w:pPr>
         <w:pStyle w:val="Heading3"/>
         <w:jc w:val="both"/>
-        <w:rPr>
-          <w:rFonts w:ascii="Times New Roman" w:cs="Times New Roman" w:eastAsia="Times New Roman" w:hAnsi="Times New Roman"/>
-          <w:sz w:val="24"/>
-          <w:szCs w:val="24"/>
-        </w:rPr>
+        <w:rPr/>
       </w:pPr>
       <w:bookmarkStart w:colFirst="0" w:colLast="0" w:name="_27ydus3k9scq" w:id="6"/>
       <w:bookmarkEnd w:id="6"/>
@@ -3872,6 +3868,11 @@
           <w:rtl w:val="0"/>
         </w:rPr>
         <w:t xml:space="preserve">1.3.1 Objetivos específicos</w:t>
+      </w:r>
+      <w:r>
+        <w:rPr>
+          <w:rtl w:val="0"/>
+        </w:rPr>
       </w:r>
     </w:p>
     <w:p>
@@ -3896,7 +3897,7 @@
           <w:szCs w:val="24"/>
           <w:rtl w:val="0"/>
         </w:rPr>
-        <w:t xml:space="preserve">Fornecer funcionalidades que permitam interagir os usuários denunciar os problemas em certas localizações</w:t>
+        <w:t xml:space="preserve">Permitir o cadastro de pessoas físicas, que possibilitará o envio de denúncias</w:t>
       </w:r>
     </w:p>
     <w:p>
@@ -3912,17 +3913,16 @@
           <w:rFonts w:ascii="Times New Roman" w:cs="Times New Roman" w:eastAsia="Times New Roman" w:hAnsi="Times New Roman"/>
           <w:sz w:val="24"/>
           <w:szCs w:val="24"/>
-          <w:u w:val="none"/>
-        </w:rPr>
-      </w:pPr>
-      <w:r>
-        <w:rPr>
-          <w:rFonts w:ascii="Times New Roman" w:cs="Times New Roman" w:eastAsia="Times New Roman" w:hAnsi="Times New Roman"/>
-          <w:sz w:val="24"/>
-          <w:szCs w:val="24"/>
-          <w:rtl w:val="0"/>
-        </w:rPr>
-        <w:t xml:space="preserve">Sistema de voto, que de acordo com a quantia de votos, detectar veracidade do problema</w:t>
+        </w:rPr>
+      </w:pPr>
+      <w:r>
+        <w:rPr>
+          <w:rFonts w:ascii="Times New Roman" w:cs="Times New Roman" w:eastAsia="Times New Roman" w:hAnsi="Times New Roman"/>
+          <w:sz w:val="24"/>
+          <w:szCs w:val="24"/>
+          <w:rtl w:val="0"/>
+        </w:rPr>
+        <w:t xml:space="preserve">Fornecer funcionalidades que permita a denúncia dos problemas por meio da localização e envio de provas(fotos)</w:t>
       </w:r>
     </w:p>
     <w:p>
@@ -3948,7 +3948,7 @@
           <w:szCs w:val="24"/>
           <w:rtl w:val="0"/>
         </w:rPr>
-        <w:t xml:space="preserve">Criação automática de ranking das melhores cidades, por meio dos dados recebidos de problemas solucionados</w:t>
+        <w:t xml:space="preserve">Permitir o cadastro de contas para entidades que receberam e corrigirem os problemas</w:t>
       </w:r>
     </w:p>
     <w:p>
@@ -3973,7 +3973,7 @@
           <w:szCs w:val="24"/>
           <w:rtl w:val="0"/>
         </w:rPr>
-        <w:t xml:space="preserve">Possibilitar usuários enviarem fotos dos problemas encontrados, para que receba votos solicitando arrumar</w:t>
+        <w:t xml:space="preserve">Criação automática de ranking das melhores cidades, por meio dos dados recebidos de problemas solucionados</w:t>
       </w:r>
     </w:p>
     <w:p>
@@ -4382,6 +4382,16 @@
           <w:rtl w:val="0"/>
         </w:rPr>
         <w:t xml:space="preserve">2.  Modelo de negócios  </w:t>
+      </w:r>
+    </w:p>
+    <w:p>
+      <w:pPr>
+        <w:rPr/>
+      </w:pPr>
+      <w:r>
+        <w:rPr>
+          <w:rtl w:val="0"/>
+        </w:rPr>
       </w:r>
     </w:p>
     <w:p>
@@ -4406,7 +4416,7 @@
           <w:i w:val="0"/>
           <w:smallCaps w:val="0"/>
           <w:strike w:val="0"/>
-          <w:color w:val="000000"/>
+          <w:color w:val="3c78d8"/>
           <w:sz w:val="24"/>
           <w:szCs w:val="24"/>
           <w:u w:val="none"/>
@@ -4421,7 +4431,7 @@
           <w:i w:val="0"/>
           <w:smallCaps w:val="0"/>
           <w:strike w:val="0"/>
-          <w:color w:val="000000"/>
+          <w:color w:val="3c78d8"/>
           <w:sz w:val="24"/>
           <w:szCs w:val="24"/>
           <w:u w:val="none"/>
@@ -4438,7 +4448,7 @@
           <w:i w:val="1"/>
           <w:smallCaps w:val="0"/>
           <w:strike w:val="0"/>
-          <w:color w:val="000000"/>
+          <w:color w:val="3c78d8"/>
           <w:sz w:val="24"/>
           <w:szCs w:val="24"/>
           <w:u w:val="none"/>
@@ -4455,7 +4465,7 @@
           <w:i w:val="0"/>
           <w:smallCaps w:val="0"/>
           <w:strike w:val="0"/>
-          <w:color w:val="000000"/>
+          <w:color w:val="3c78d8"/>
           <w:sz w:val="24"/>
           <w:szCs w:val="24"/>
           <w:u w:val="none"/>
@@ -4488,7 +4498,7 @@
           <w:i w:val="0"/>
           <w:smallCaps w:val="0"/>
           <w:strike w:val="0"/>
-          <w:color w:val="000000"/>
+          <w:color w:val="3c78d8"/>
           <w:sz w:val="24"/>
           <w:szCs w:val="24"/>
           <w:u w:val="none"/>
@@ -4503,7 +4513,7 @@
           <w:i w:val="0"/>
           <w:smallCaps w:val="0"/>
           <w:strike w:val="0"/>
-          <w:color w:val="000000"/>
+          <w:color w:val="3c78d8"/>
           <w:sz w:val="24"/>
           <w:szCs w:val="24"/>
           <w:u w:val="none"/>
@@ -4539,10 +4549,9 @@
           <w:i w:val="0"/>
           <w:smallCaps w:val="0"/>
           <w:strike w:val="0"/>
-          <w:color w:val="000000"/>
-          <w:sz w:val="24"/>
-          <w:szCs w:val="24"/>
-          <w:u w:val="none"/>
+          <w:color w:val="3c78d8"/>
+          <w:sz w:val="24"/>
+          <w:szCs w:val="24"/>
           <w:shd w:fill="auto" w:val="clear"/>
           <w:vertAlign w:val="baseline"/>
         </w:rPr>
@@ -4554,7 +4563,7 @@
           <w:i w:val="0"/>
           <w:smallCaps w:val="0"/>
           <w:strike w:val="0"/>
-          <w:color w:val="000000"/>
+          <w:color w:val="3c78d8"/>
           <w:sz w:val="24"/>
           <w:szCs w:val="24"/>
           <w:u w:val="none"/>
@@ -4571,7 +4580,7 @@
           <w:i w:val="1"/>
           <w:smallCaps w:val="0"/>
           <w:strike w:val="0"/>
-          <w:color w:val="000000"/>
+          <w:color w:val="3c78d8"/>
           <w:sz w:val="24"/>
           <w:szCs w:val="24"/>
           <w:u w:val="none"/>
@@ -4588,7 +4597,7 @@
           <w:i w:val="0"/>
           <w:smallCaps w:val="0"/>
           <w:strike w:val="0"/>
-          <w:color w:val="000000"/>
+          <w:color w:val="3c78d8"/>
           <w:sz w:val="24"/>
           <w:szCs w:val="24"/>
           <w:u w:val="none"/>
@@ -4624,10 +4633,9 @@
           <w:i w:val="0"/>
           <w:smallCaps w:val="0"/>
           <w:strike w:val="0"/>
-          <w:color w:val="000000"/>
-          <w:sz w:val="24"/>
-          <w:szCs w:val="24"/>
-          <w:u w:val="none"/>
+          <w:color w:val="3c78d8"/>
+          <w:sz w:val="24"/>
+          <w:szCs w:val="24"/>
           <w:shd w:fill="auto" w:val="clear"/>
           <w:vertAlign w:val="baseline"/>
         </w:rPr>
@@ -4639,7 +4647,7 @@
           <w:i w:val="0"/>
           <w:smallCaps w:val="0"/>
           <w:strike w:val="0"/>
-          <w:color w:val="000000"/>
+          <w:color w:val="3c78d8"/>
           <w:sz w:val="24"/>
           <w:szCs w:val="24"/>
           <w:u w:val="none"/>
@@ -4656,7 +4664,7 @@
           <w:i w:val="1"/>
           <w:smallCaps w:val="0"/>
           <w:strike w:val="0"/>
-          <w:color w:val="000000"/>
+          <w:color w:val="3c78d8"/>
           <w:sz w:val="24"/>
           <w:szCs w:val="24"/>
           <w:u w:val="none"/>
@@ -4673,7 +4681,7 @@
           <w:i w:val="0"/>
           <w:smallCaps w:val="0"/>
           <w:strike w:val="0"/>
-          <w:color w:val="000000"/>
+          <w:color w:val="3c78d8"/>
           <w:sz w:val="24"/>
           <w:szCs w:val="24"/>
           <w:u w:val="none"/>
@@ -4706,7 +4714,7 @@
           <w:i w:val="0"/>
           <w:smallCaps w:val="0"/>
           <w:strike w:val="0"/>
-          <w:color w:val="000000"/>
+          <w:color w:val="3c78d8"/>
           <w:sz w:val="24"/>
           <w:szCs w:val="24"/>
           <w:u w:val="none"/>
@@ -4721,7 +4729,7 @@
           <w:i w:val="0"/>
           <w:smallCaps w:val="0"/>
           <w:strike w:val="0"/>
-          <w:color w:val="000000"/>
+          <w:color w:val="3c78d8"/>
           <w:sz w:val="24"/>
           <w:szCs w:val="24"/>
           <w:u w:val="none"/>
@@ -4738,7 +4746,7 @@
           <w:i w:val="1"/>
           <w:smallCaps w:val="0"/>
           <w:strike w:val="0"/>
-          <w:color w:val="000000"/>
+          <w:color w:val="3c78d8"/>
           <w:sz w:val="24"/>
           <w:szCs w:val="24"/>
           <w:u w:val="none"/>
@@ -4755,7 +4763,7 @@
           <w:i w:val="0"/>
           <w:smallCaps w:val="0"/>
           <w:strike w:val="0"/>
-          <w:color w:val="000000"/>
+          <w:color w:val="3c78d8"/>
           <w:sz w:val="24"/>
           <w:szCs w:val="24"/>
           <w:u w:val="none"/>
@@ -4773,7 +4781,7 @@
             <w:i w:val="0"/>
             <w:smallCaps w:val="0"/>
             <w:strike w:val="0"/>
-            <w:color w:val="0000ff"/>
+            <w:color w:val="3c78d8"/>
             <w:sz w:val="24"/>
             <w:szCs w:val="24"/>
             <w:u w:val="single"/>
@@ -4791,7 +4799,7 @@
           <w:i w:val="0"/>
           <w:smallCaps w:val="0"/>
           <w:strike w:val="0"/>
-          <w:color w:val="000000"/>
+          <w:color w:val="3c78d8"/>
           <w:sz w:val="24"/>
           <w:szCs w:val="24"/>
           <w:u w:val="none"/>
@@ -4827,10 +4835,9 @@
           <w:i w:val="0"/>
           <w:smallCaps w:val="0"/>
           <w:strike w:val="0"/>
-          <w:color w:val="000000"/>
-          <w:sz w:val="24"/>
-          <w:szCs w:val="24"/>
-          <w:u w:val="single"/>
+          <w:color w:val="3c78d8"/>
+          <w:sz w:val="24"/>
+          <w:szCs w:val="24"/>
           <w:shd w:fill="auto" w:val="clear"/>
           <w:vertAlign w:val="baseline"/>
         </w:rPr>
@@ -4842,7 +4849,7 @@
           <w:i w:val="0"/>
           <w:smallCaps w:val="0"/>
           <w:strike w:val="0"/>
-          <w:color w:val="000000"/>
+          <w:color w:val="3c78d8"/>
           <w:sz w:val="24"/>
           <w:szCs w:val="24"/>
           <w:u w:val="none"/>
@@ -4859,7 +4866,7 @@
           <w:i w:val="0"/>
           <w:smallCaps w:val="0"/>
           <w:strike w:val="0"/>
-          <w:color w:val="000000"/>
+          <w:color w:val="3c78d8"/>
           <w:sz w:val="24"/>
           <w:szCs w:val="24"/>
           <w:u w:val="single"/>
@@ -4895,10 +4902,9 @@
           <w:i w:val="0"/>
           <w:smallCaps w:val="0"/>
           <w:strike w:val="0"/>
-          <w:color w:val="000000"/>
-          <w:sz w:val="24"/>
-          <w:szCs w:val="24"/>
-          <w:u w:val="none"/>
+          <w:color w:val="3c78d8"/>
+          <w:sz w:val="24"/>
+          <w:szCs w:val="24"/>
           <w:shd w:fill="auto" w:val="clear"/>
           <w:vertAlign w:val="baseline"/>
         </w:rPr>
@@ -4910,7 +4916,7 @@
           <w:i w:val="0"/>
           <w:smallCaps w:val="0"/>
           <w:strike w:val="0"/>
-          <w:color w:val="000000"/>
+          <w:color w:val="3c78d8"/>
           <w:sz w:val="24"/>
           <w:szCs w:val="24"/>
           <w:u w:val="none"/>
@@ -4928,7 +4934,7 @@
             <w:i w:val="0"/>
             <w:smallCaps w:val="0"/>
             <w:strike w:val="0"/>
-            <w:color w:val="000000"/>
+            <w:color w:val="3c78d8"/>
             <w:sz w:val="24"/>
             <w:szCs w:val="24"/>
             <w:u w:val="single"/>
@@ -4970,10 +4976,9 @@
           <w:i w:val="0"/>
           <w:smallCaps w:val="0"/>
           <w:strike w:val="0"/>
-          <w:color w:val="000000"/>
-          <w:sz w:val="24"/>
-          <w:szCs w:val="24"/>
-          <w:u w:val="none"/>
+          <w:color w:val="3c78d8"/>
+          <w:sz w:val="24"/>
+          <w:szCs w:val="24"/>
           <w:shd w:fill="auto" w:val="clear"/>
           <w:vertAlign w:val="baseline"/>
         </w:rPr>
@@ -4986,7 +4991,7 @@
             <w:i w:val="0"/>
             <w:smallCaps w:val="0"/>
             <w:strike w:val="0"/>
-            <w:color w:val="000000"/>
+            <w:color w:val="3c78d8"/>
             <w:sz w:val="24"/>
             <w:szCs w:val="24"/>
             <w:u w:val="single"/>
@@ -5019,6 +5024,26 @@
           <w:rtl w:val="0"/>
         </w:rPr>
         <w:t xml:space="preserve">3. Participantes do processo</w:t>
+      </w:r>
+    </w:p>
+    <w:p>
+      <w:pPr>
+        <w:rPr/>
+      </w:pPr>
+      <w:r>
+        <w:rPr>
+          <w:rtl w:val="0"/>
+        </w:rPr>
+      </w:r>
+    </w:p>
+    <w:p>
+      <w:pPr>
+        <w:rPr/>
+      </w:pPr>
+      <w:r>
+        <w:rPr>
+          <w:rtl w:val="0"/>
+        </w:rPr>
       </w:r>
     </w:p>
     <w:p>
@@ -5043,7 +5068,7 @@
           <w:i w:val="0"/>
           <w:smallCaps w:val="0"/>
           <w:strike w:val="0"/>
-          <w:color w:val="000000"/>
+          <w:color w:val="3c78d8"/>
           <w:sz w:val="24"/>
           <w:szCs w:val="24"/>
           <w:u w:val="none"/>
@@ -5058,7 +5083,7 @@
           <w:i w:val="0"/>
           <w:smallCaps w:val="0"/>
           <w:strike w:val="0"/>
-          <w:color w:val="000000"/>
+          <w:color w:val="3c78d8"/>
           <w:sz w:val="24"/>
           <w:szCs w:val="24"/>
           <w:u w:val="none"/>

</xml_diff>

<commit_message>
Versao preliminar do modelo de negocios e participantes do processo
</commit_message>
<xml_diff>
--- a/Documentacao/Relatório final - Cit.docx
+++ b/Documentacao/Relatório final - Cit.docx
@@ -3467,7 +3467,7 @@
           <wp:inline distB="114300" distT="114300" distL="114300" distR="114300">
             <wp:extent cx="5759775" cy="2425700"/>
             <wp:effectExtent b="12700" l="12700" r="12700" t="12700"/>
-            <wp:docPr descr="Gráfico de respostas do Formulários Google. Título da pergunta: Você já teve algum problema relacionado a infraestrutura urbana ? . Número de respostas: 50 respostas." id="3" name="image3.png"/>
+            <wp:docPr descr="Gráfico de respostas do Formulários Google. Título da pergunta: Você já teve algum problema relacionado a infraestrutura urbana ? . Número de respostas: 50 respostas." id="4" name="image3.png"/>
             <a:graphic>
               <a:graphicData uri="http://schemas.openxmlformats.org/drawingml/2006/picture">
                 <pic:pic>
@@ -3556,12 +3556,12 @@
           <wp:inline distB="114300" distT="114300" distL="114300" distR="114300">
             <wp:extent cx="5759775" cy="3048000"/>
             <wp:effectExtent b="12700" l="12700" r="12700" t="12700"/>
-            <wp:docPr descr="Gráfico de respostas do Formulários Google. Título da pergunta: Quais foram os problemas ?. Número de respostas: 45 respostas." id="2" name="image2.png"/>
+            <wp:docPr descr="Gráfico de respostas do Formulários Google. Título da pergunta: Quais foram os problemas ?. Número de respostas: 45 respostas." id="3" name="image1.png"/>
             <a:graphic>
               <a:graphicData uri="http://schemas.openxmlformats.org/drawingml/2006/picture">
                 <pic:pic>
                   <pic:nvPicPr>
-                    <pic:cNvPr descr="Gráfico de respostas do Formulários Google. Título da pergunta: Quais foram os problemas ?. Número de respostas: 45 respostas." id="0" name="image2.png"/>
+                    <pic:cNvPr descr="Gráfico de respostas do Formulários Google. Título da pergunta: Quais foram os problemas ?. Número de respostas: 45 respostas." id="0" name="image1.png"/>
                     <pic:cNvPicPr preferRelativeResize="0"/>
                   </pic:nvPicPr>
                   <pic:blipFill>
@@ -3645,12 +3645,12 @@
           <wp:inline distB="114300" distT="114300" distL="114300" distR="114300">
             <wp:extent cx="5759775" cy="2425700"/>
             <wp:effectExtent b="12700" l="12700" r="12700" t="12700"/>
-            <wp:docPr descr="Gráfico de respostas do Formulários Google. Título da pergunta: Você já conseguiu denunciar estes problemas de maneira fácil ?. Número de respostas: 45 respostas." id="1" name="image1.png"/>
+            <wp:docPr descr="Gráfico de respostas do Formulários Google. Título da pergunta: Você já conseguiu denunciar estes problemas de maneira fácil ?. Número de respostas: 45 respostas." id="1" name="image2.png"/>
             <a:graphic>
               <a:graphicData uri="http://schemas.openxmlformats.org/drawingml/2006/picture">
                 <pic:pic>
                   <pic:nvPicPr>
-                    <pic:cNvPr descr="Gráfico de respostas do Formulários Google. Título da pergunta: Você já conseguiu denunciar estes problemas de maneira fácil ?. Número de respostas: 45 respostas." id="0" name="image1.png"/>
+                    <pic:cNvPr descr="Gráfico de respostas do Formulários Google. Título da pergunta: Você já conseguiu denunciar estes problemas de maneira fácil ?. Número de respostas: 45 respostas." id="0" name="image2.png"/>
                     <pic:cNvPicPr preferRelativeResize="0"/>
                   </pic:nvPicPr>
                   <pic:blipFill>
@@ -4386,8 +4386,95 @@
     </w:p>
     <w:p>
       <w:pPr>
+        <w:jc w:val="both"/>
+        <w:rPr>
+          <w:rFonts w:ascii="Times New Roman" w:cs="Times New Roman" w:eastAsia="Times New Roman" w:hAnsi="Times New Roman"/>
+          <w:sz w:val="24"/>
+          <w:szCs w:val="24"/>
+        </w:rPr>
+      </w:pPr>
+      <w:r>
+        <w:rPr>
+          <w:rtl w:val="0"/>
+        </w:rPr>
+        <w:tab/>
+      </w:r>
+      <w:r>
+        <w:rPr>
+          <w:rFonts w:ascii="Times New Roman" w:cs="Times New Roman" w:eastAsia="Times New Roman" w:hAnsi="Times New Roman"/>
+          <w:sz w:val="24"/>
+          <w:szCs w:val="24"/>
+          <w:rtl w:val="0"/>
+        </w:rPr>
+        <w:t xml:space="preserve">O modelo de negócios do Cit foi feito baseado no Business Model Canvas, utilizando a plataforma canvanizer.com, com o objetivo de enxergar o que fazemos, para quem e por que. O quadro canvas está disponível no link: </w:t>
+      </w:r>
+      <w:hyperlink r:id="rId11">
+        <w:r>
+          <w:rPr>
+            <w:rFonts w:ascii="Times New Roman" w:cs="Times New Roman" w:eastAsia="Times New Roman" w:hAnsi="Times New Roman"/>
+            <w:color w:val="1155cc"/>
+            <w:sz w:val="24"/>
+            <w:szCs w:val="24"/>
+            <w:u w:val="single"/>
+            <w:rtl w:val="0"/>
+          </w:rPr>
+          <w:t xml:space="preserve">https://canvanizer.com/canvas/rWX4F0MFisLeO</w:t>
+        </w:r>
+      </w:hyperlink>
+      <w:r>
+        <w:rPr>
+          <w:rFonts w:ascii="Times New Roman" w:cs="Times New Roman" w:eastAsia="Times New Roman" w:hAnsi="Times New Roman"/>
+          <w:sz w:val="24"/>
+          <w:szCs w:val="24"/>
+          <w:rtl w:val="0"/>
+        </w:rPr>
+        <w:t xml:space="preserve"> </w:t>
+      </w:r>
+    </w:p>
+    <w:p>
+      <w:pPr>
+        <w:jc w:val="both"/>
         <w:rPr/>
       </w:pPr>
+      <w:r>
+        <w:rPr>
+          <w:rFonts w:ascii="Times New Roman" w:cs="Times New Roman" w:eastAsia="Times New Roman" w:hAnsi="Times New Roman"/>
+          <w:sz w:val="24"/>
+          <w:szCs w:val="24"/>
+        </w:rPr>
+        <w:drawing>
+          <wp:inline distB="114300" distT="114300" distL="114300" distR="114300">
+            <wp:extent cx="5759775" cy="2590800"/>
+            <wp:effectExtent b="0" l="0" r="0" t="0"/>
+            <wp:docPr id="2" name="image5.png"/>
+            <a:graphic>
+              <a:graphicData uri="http://schemas.openxmlformats.org/drawingml/2006/picture">
+                <pic:pic>
+                  <pic:nvPicPr>
+                    <pic:cNvPr id="0" name="image5.png"/>
+                    <pic:cNvPicPr preferRelativeResize="0"/>
+                  </pic:nvPicPr>
+                  <pic:blipFill>
+                    <a:blip r:embed="rId12"/>
+                    <a:srcRect b="0" l="0" r="0" t="0"/>
+                    <a:stretch>
+                      <a:fillRect/>
+                    </a:stretch>
+                  </pic:blipFill>
+                  <pic:spPr>
+                    <a:xfrm>
+                      <a:off x="0" y="0"/>
+                      <a:ext cx="5759775" cy="2590800"/>
+                    </a:xfrm>
+                    <a:prstGeom prst="rect"/>
+                    <a:ln/>
+                  </pic:spPr>
+                </pic:pic>
+              </a:graphicData>
+            </a:graphic>
+          </wp:inline>
+        </w:drawing>
+      </w:r>
       <w:r>
         <w:rPr>
           <w:rtl w:val="0"/>
@@ -4773,7 +4860,7 @@
         </w:rPr>
         <w:t xml:space="preserve"> disponível em  </w:t>
       </w:r>
-      <w:hyperlink r:id="rId11">
+      <w:hyperlink r:id="rId13">
         <w:r>
           <w:rPr>
             <w:rFonts w:ascii="Times New Roman" w:cs="Times New Roman" w:eastAsia="Times New Roman" w:hAnsi="Times New Roman"/>
@@ -4876,154 +4963,70 @@
         </w:rPr>
         <w:t xml:space="preserve"> </w:t>
       </w:r>
-    </w:p>
-    <w:p>
-      <w:pPr>
-        <w:keepNext w:val="0"/>
-        <w:keepLines w:val="0"/>
-        <w:widowControl w:val="1"/>
-        <w:numPr>
-          <w:ilvl w:val="0"/>
-          <w:numId w:val="3"/>
-        </w:numPr>
-        <w:pBdr>
-          <w:top w:space="0" w:sz="0" w:val="nil"/>
-          <w:left w:space="0" w:sz="0" w:val="nil"/>
-          <w:bottom w:space="0" w:sz="0" w:val="nil"/>
-          <w:right w:space="0" w:sz="0" w:val="nil"/>
-          <w:between w:space="0" w:sz="0" w:val="nil"/>
-        </w:pBdr>
-        <w:shd w:fill="auto" w:val="clear"/>
-        <w:spacing w:after="0" w:before="0" w:line="360" w:lineRule="auto"/>
-        <w:ind w:left="1429" w:right="0" w:hanging="360"/>
+      <w:r>
+        <w:rPr>
+          <w:rtl w:val="0"/>
+        </w:rPr>
+      </w:r>
+    </w:p>
+    <w:p>
+      <w:pPr>
+        <w:pStyle w:val="Heading1"/>
         <w:jc w:val="both"/>
         <w:rPr>
-          <w:b w:val="0"/>
-          <w:i w:val="0"/>
-          <w:smallCaps w:val="0"/>
-          <w:strike w:val="0"/>
-          <w:color w:val="3c78d8"/>
-          <w:sz w:val="24"/>
-          <w:szCs w:val="24"/>
-          <w:shd w:fill="auto" w:val="clear"/>
-          <w:vertAlign w:val="baseline"/>
-        </w:rPr>
-      </w:pPr>
-      <w:r>
-        <w:rPr>
-          <w:rFonts w:ascii="Times New Roman" w:cs="Times New Roman" w:eastAsia="Times New Roman" w:hAnsi="Times New Roman"/>
-          <w:b w:val="0"/>
-          <w:i w:val="0"/>
-          <w:smallCaps w:val="0"/>
-          <w:strike w:val="0"/>
-          <w:color w:val="3c78d8"/>
-          <w:sz w:val="24"/>
-          <w:szCs w:val="24"/>
-          <w:u w:val="none"/>
-          <w:shd w:fill="auto" w:val="clear"/>
-          <w:vertAlign w:val="baseline"/>
-          <w:rtl w:val="0"/>
-        </w:rPr>
-        <w:t xml:space="preserve"> </w:t>
-      </w:r>
-      <w:hyperlink r:id="rId12">
+          <w:rFonts w:ascii="Times New Roman" w:cs="Times New Roman" w:eastAsia="Times New Roman" w:hAnsi="Times New Roman"/>
+        </w:rPr>
+      </w:pPr>
+      <w:bookmarkStart w:colFirst="0" w:colLast="0" w:name="_30j0zll" w:id="9"/>
+      <w:bookmarkEnd w:id="9"/>
+      <w:r>
+        <w:rPr>
+          <w:rFonts w:ascii="Times New Roman" w:cs="Times New Roman" w:eastAsia="Times New Roman" w:hAnsi="Times New Roman"/>
+          <w:rtl w:val="0"/>
+        </w:rPr>
+        <w:t xml:space="preserve">3. Participantes do processo</w:t>
+      </w:r>
+    </w:p>
+    <w:p>
+      <w:pPr>
+        <w:jc w:val="both"/>
+        <w:rPr>
+          <w:rFonts w:ascii="Times New Roman" w:cs="Times New Roman" w:eastAsia="Times New Roman" w:hAnsi="Times New Roman"/>
+          <w:sz w:val="24"/>
+          <w:szCs w:val="24"/>
+        </w:rPr>
+      </w:pPr>
+      <w:r>
+        <w:rPr>
+          <w:rFonts w:ascii="Times New Roman" w:cs="Times New Roman" w:eastAsia="Times New Roman" w:hAnsi="Times New Roman"/>
+          <w:sz w:val="24"/>
+          <w:szCs w:val="24"/>
+          <w:rtl w:val="0"/>
+        </w:rPr>
+        <w:tab/>
+        <w:t xml:space="preserve">O Mapa de Stakeholder pode ser acessado de forma dinâmica pelo link: </w:t>
+      </w:r>
+      <w:hyperlink r:id="rId14">
         <w:r>
           <w:rPr>
             <w:rFonts w:ascii="Times New Roman" w:cs="Times New Roman" w:eastAsia="Times New Roman" w:hAnsi="Times New Roman"/>
-            <w:b w:val="0"/>
-            <w:i w:val="0"/>
-            <w:smallCaps w:val="0"/>
-            <w:strike w:val="0"/>
-            <w:color w:val="3c78d8"/>
+            <w:color w:val="1155cc"/>
             <w:sz w:val="24"/>
             <w:szCs w:val="24"/>
             <w:u w:val="single"/>
-            <w:shd w:fill="auto" w:val="clear"/>
-            <w:vertAlign w:val="baseline"/>
             <w:rtl w:val="0"/>
           </w:rPr>
-          <w:t xml:space="preserve">https://laboratoriumbr.wordpress.com/2013/01/28/faca-o-seu-canvas-no-google-docs/</w:t>
+          <w:t xml:space="preserve">https://miro.com/app/board/o9J_knKlYCk=/</w:t>
         </w:r>
       </w:hyperlink>
       <w:r>
         <w:rPr>
-          <w:rtl w:val="0"/>
-        </w:rPr>
-      </w:r>
-    </w:p>
-    <w:p>
-      <w:pPr>
-        <w:keepNext w:val="0"/>
-        <w:keepLines w:val="0"/>
-        <w:widowControl w:val="1"/>
-        <w:numPr>
-          <w:ilvl w:val="0"/>
-          <w:numId w:val="3"/>
-        </w:numPr>
-        <w:pBdr>
-          <w:top w:space="0" w:sz="0" w:val="nil"/>
-          <w:left w:space="0" w:sz="0" w:val="nil"/>
-          <w:bottom w:space="0" w:sz="0" w:val="nil"/>
-          <w:right w:space="0" w:sz="0" w:val="nil"/>
-          <w:between w:space="0" w:sz="0" w:val="nil"/>
-        </w:pBdr>
-        <w:shd w:fill="auto" w:val="clear"/>
-        <w:spacing w:after="0" w:before="0" w:line="360" w:lineRule="auto"/>
-        <w:ind w:left="1429" w:right="0" w:hanging="360"/>
-        <w:jc w:val="both"/>
-        <w:rPr>
-          <w:b w:val="0"/>
-          <w:i w:val="0"/>
-          <w:smallCaps w:val="0"/>
-          <w:strike w:val="0"/>
-          <w:color w:val="3c78d8"/>
-          <w:sz w:val="24"/>
-          <w:szCs w:val="24"/>
-          <w:shd w:fill="auto" w:val="clear"/>
-          <w:vertAlign w:val="baseline"/>
-        </w:rPr>
-      </w:pPr>
-      <w:hyperlink r:id="rId13">
-        <w:r>
-          <w:rPr>
-            <w:rFonts w:ascii="Times New Roman" w:cs="Times New Roman" w:eastAsia="Times New Roman" w:hAnsi="Times New Roman"/>
-            <w:b w:val="0"/>
-            <w:i w:val="0"/>
-            <w:smallCaps w:val="0"/>
-            <w:strike w:val="0"/>
-            <w:color w:val="3c78d8"/>
-            <w:sz w:val="24"/>
-            <w:szCs w:val="24"/>
-            <w:u w:val="single"/>
-            <w:shd w:fill="auto" w:val="clear"/>
-            <w:vertAlign w:val="baseline"/>
-            <w:rtl w:val="0"/>
-          </w:rPr>
-          <w:t xml:space="preserve">http://bit.ly/labcanvas</w:t>
-        </w:r>
-      </w:hyperlink>
-      <w:r>
-        <w:rPr>
-          <w:rtl w:val="0"/>
-        </w:rPr>
-      </w:r>
-    </w:p>
-    <w:p>
-      <w:pPr>
-        <w:pStyle w:val="Heading1"/>
-        <w:jc w:val="both"/>
-        <w:rPr>
-          <w:rFonts w:ascii="Times New Roman" w:cs="Times New Roman" w:eastAsia="Times New Roman" w:hAnsi="Times New Roman"/>
-        </w:rPr>
-      </w:pPr>
-      <w:bookmarkStart w:colFirst="0" w:colLast="0" w:name="_30j0zll" w:id="9"/>
-      <w:bookmarkEnd w:id="9"/>
-      <w:r>
-        <w:rPr>
-          <w:rFonts w:ascii="Times New Roman" w:cs="Times New Roman" w:eastAsia="Times New Roman" w:hAnsi="Times New Roman"/>
-          <w:rtl w:val="0"/>
-        </w:rPr>
-        <w:t xml:space="preserve">3. Participantes do processo</w:t>
+          <w:rFonts w:ascii="Times New Roman" w:cs="Times New Roman" w:eastAsia="Times New Roman" w:hAnsi="Times New Roman"/>
+          <w:sz w:val="24"/>
+          <w:szCs w:val="24"/>
+          <w:rtl w:val="0"/>
+        </w:rPr>
+        <w:t xml:space="preserve"> . Nele foi detectado os principais usuário que utilizaram e/ou serão afetados pela aplicação do Cit. Abaixo está anexadas uma versão A4 estática do mapa de stakeholder circle.</w:t>
       </w:r>
     </w:p>
     <w:p>
@@ -5031,15 +5034,40 @@
         <w:rPr/>
       </w:pPr>
       <w:r>
-        <w:rPr>
-          <w:rtl w:val="0"/>
-        </w:rPr>
-      </w:r>
-    </w:p>
-    <w:p>
-      <w:pPr>
         <w:rPr/>
-      </w:pPr>
+        <w:drawing>
+          <wp:inline distB="114300" distT="114300" distL="114300" distR="114300">
+            <wp:extent cx="5759775" cy="5778500"/>
+            <wp:effectExtent b="0" l="0" r="0" t="0"/>
+            <wp:docPr id="5" name="image4.jpg"/>
+            <a:graphic>
+              <a:graphicData uri="http://schemas.openxmlformats.org/drawingml/2006/picture">
+                <pic:pic>
+                  <pic:nvPicPr>
+                    <pic:cNvPr id="0" name="image4.jpg"/>
+                    <pic:cNvPicPr preferRelativeResize="0"/>
+                  </pic:nvPicPr>
+                  <pic:blipFill>
+                    <a:blip r:embed="rId15"/>
+                    <a:srcRect b="0" l="0" r="0" t="0"/>
+                    <a:stretch>
+                      <a:fillRect/>
+                    </a:stretch>
+                  </pic:blipFill>
+                  <pic:spPr>
+                    <a:xfrm>
+                      <a:off x="0" y="0"/>
+                      <a:ext cx="5759775" cy="5778500"/>
+                    </a:xfrm>
+                    <a:prstGeom prst="rect"/>
+                    <a:ln/>
+                  </pic:spPr>
+                </pic:pic>
+              </a:graphicData>
+            </a:graphic>
+          </wp:inline>
+        </w:drawing>
+      </w:r>
       <w:r>
         <w:rPr>
           <w:rtl w:val="0"/>
@@ -7543,7 +7571,7 @@
       </w:r>
     </w:p>
     <w:sectPr>
-      <w:headerReference r:id="rId14" w:type="default"/>
+      <w:headerReference r:id="rId16" w:type="default"/>
       <w:pgSz w:h="16838" w:w="11906"/>
       <w:pgMar w:bottom="1134" w:top="1701" w:left="1701" w:right="1134" w:header="709" w:footer="709"/>
       <w:pgNumType w:start="1"/>

</xml_diff>